<commit_message>
Added Work Breakdown Agreement for Assignment 2
</commit_message>
<xml_diff>
--- a/WORK BREAKDOWN AGREEMENT.docx
+++ b/WORK BREAKDOWN AGREEMENT.docx
@@ -367,6 +367,395 @@
           <w:szCs w:val="24"/>
         </w:rPr>
         <w:t>I, Allan Chan, accept this WBA. (Signed 18/4/2021)</w:t>
+      </w:r>
+    </w:p>
+    <w:p>
+      <w:pPr>
+        <w:rPr>
+          <w:rFonts w:ascii="Times New Roman" w:hAnsi="Times New Roman" w:cs="Times New Roman"/>
+          <w:sz w:val="24"/>
+          <w:szCs w:val="24"/>
+        </w:rPr>
+      </w:pPr>
+    </w:p>
+    <w:p>
+      <w:pPr>
+        <w:rPr>
+          <w:rFonts w:ascii="Times New Roman" w:hAnsi="Times New Roman" w:cs="Times New Roman"/>
+          <w:sz w:val="24"/>
+          <w:szCs w:val="24"/>
+        </w:rPr>
+      </w:pPr>
+    </w:p>
+    <w:p>
+      <w:pPr>
+        <w:rPr>
+          <w:rFonts w:ascii="Times New Roman" w:hAnsi="Times New Roman" w:cs="Times New Roman"/>
+          <w:sz w:val="24"/>
+          <w:szCs w:val="24"/>
+        </w:rPr>
+      </w:pPr>
+    </w:p>
+    <w:p>
+      <w:pPr>
+        <w:rPr>
+          <w:rFonts w:ascii="Times New Roman" w:hAnsi="Times New Roman" w:cs="Times New Roman"/>
+          <w:sz w:val="24"/>
+          <w:szCs w:val="24"/>
+        </w:rPr>
+      </w:pPr>
+    </w:p>
+    <w:p>
+      <w:pPr>
+        <w:rPr>
+          <w:rFonts w:ascii="Times New Roman" w:hAnsi="Times New Roman" w:cs="Times New Roman"/>
+          <w:sz w:val="24"/>
+          <w:szCs w:val="24"/>
+        </w:rPr>
+      </w:pPr>
+    </w:p>
+    <w:p>
+      <w:pPr>
+        <w:rPr>
+          <w:rFonts w:ascii="Times New Roman" w:hAnsi="Times New Roman" w:cs="Times New Roman"/>
+          <w:sz w:val="24"/>
+          <w:szCs w:val="24"/>
+        </w:rPr>
+      </w:pPr>
+    </w:p>
+    <w:p>
+      <w:pPr>
+        <w:rPr>
+          <w:rFonts w:ascii="Times New Roman" w:hAnsi="Times New Roman" w:cs="Times New Roman"/>
+          <w:sz w:val="24"/>
+          <w:szCs w:val="24"/>
+        </w:rPr>
+      </w:pPr>
+    </w:p>
+    <w:p>
+      <w:pPr>
+        <w:jc w:val="center"/>
+        <w:rPr>
+          <w:rFonts w:ascii="Times New Roman" w:hAnsi="Times New Roman" w:cs="Times New Roman"/>
+          <w:sz w:val="24"/>
+          <w:szCs w:val="24"/>
+        </w:rPr>
+      </w:pPr>
+      <w:r>
+        <w:rPr>
+          <w:rFonts w:ascii="Times New Roman" w:hAnsi="Times New Roman" w:cs="Times New Roman"/>
+          <w:sz w:val="24"/>
+          <w:szCs w:val="24"/>
+        </w:rPr>
+        <w:lastRenderedPageBreak/>
+        <w:t>ASSIGNMENT 2</w:t>
+      </w:r>
+    </w:p>
+    <w:p>
+      <w:pPr>
+        <w:rPr>
+          <w:rFonts w:ascii="Times New Roman" w:hAnsi="Times New Roman" w:cs="Times New Roman"/>
+          <w:sz w:val="24"/>
+          <w:szCs w:val="24"/>
+        </w:rPr>
+      </w:pPr>
+      <w:r>
+        <w:rPr>
+          <w:rFonts w:ascii="Times New Roman" w:hAnsi="Times New Roman" w:cs="Times New Roman"/>
+          <w:sz w:val="24"/>
+          <w:szCs w:val="24"/>
+        </w:rPr>
+        <w:t xml:space="preserve">Allan Chan will take responsibility for </w:t>
+      </w:r>
+      <w:r>
+        <w:rPr>
+          <w:rFonts w:ascii="Times New Roman" w:hAnsi="Times New Roman" w:cs="Times New Roman"/>
+          <w:b/>
+          <w:bCs/>
+          <w:sz w:val="24"/>
+          <w:szCs w:val="24"/>
+        </w:rPr>
+        <w:t xml:space="preserve">coding </w:t>
+      </w:r>
+      <w:r>
+        <w:rPr>
+          <w:rFonts w:ascii="Times New Roman" w:hAnsi="Times New Roman" w:cs="Times New Roman"/>
+          <w:sz w:val="24"/>
+          <w:szCs w:val="24"/>
+        </w:rPr>
+        <w:t>the following functionality:</w:t>
+      </w:r>
+    </w:p>
+    <w:p>
+      <w:pPr>
+        <w:pStyle w:val="ListParagraph"/>
+        <w:numPr>
+          <w:ilvl w:val="0"/>
+          <w:numId w:val="1"/>
+        </w:numPr>
+        <w:rPr>
+          <w:rFonts w:ascii="Times New Roman" w:hAnsi="Times New Roman" w:cs="Times New Roman"/>
+          <w:sz w:val="24"/>
+          <w:szCs w:val="24"/>
+        </w:rPr>
+      </w:pPr>
+      <w:r>
+        <w:rPr>
+          <w:rFonts w:ascii="Times New Roman" w:hAnsi="Times New Roman" w:cs="Times New Roman"/>
+          <w:sz w:val="24"/>
+          <w:szCs w:val="24"/>
+        </w:rPr>
+        <w:t>Dinosaur Classes</w:t>
+      </w:r>
+    </w:p>
+    <w:p>
+      <w:pPr>
+        <w:pStyle w:val="ListParagraph"/>
+        <w:numPr>
+          <w:ilvl w:val="0"/>
+          <w:numId w:val="1"/>
+        </w:numPr>
+        <w:rPr>
+          <w:rFonts w:ascii="Times New Roman" w:hAnsi="Times New Roman" w:cs="Times New Roman"/>
+          <w:sz w:val="24"/>
+          <w:szCs w:val="24"/>
+        </w:rPr>
+      </w:pPr>
+      <w:r>
+        <w:rPr>
+          <w:rFonts w:ascii="Times New Roman" w:hAnsi="Times New Roman" w:cs="Times New Roman"/>
+          <w:sz w:val="24"/>
+          <w:szCs w:val="24"/>
+        </w:rPr>
+        <w:t>Hungry Herbivour Dinosaurs</w:t>
+      </w:r>
+    </w:p>
+    <w:p>
+      <w:pPr>
+        <w:pStyle w:val="ListParagraph"/>
+        <w:numPr>
+          <w:ilvl w:val="0"/>
+          <w:numId w:val="1"/>
+        </w:numPr>
+        <w:rPr>
+          <w:rFonts w:ascii="Times New Roman" w:hAnsi="Times New Roman" w:cs="Times New Roman"/>
+          <w:sz w:val="24"/>
+          <w:szCs w:val="24"/>
+        </w:rPr>
+      </w:pPr>
+      <w:r>
+        <w:rPr>
+          <w:rFonts w:ascii="Times New Roman" w:hAnsi="Times New Roman" w:cs="Times New Roman"/>
+          <w:sz w:val="24"/>
+          <w:szCs w:val="24"/>
+        </w:rPr>
+        <w:t>Breeding</w:t>
+      </w:r>
+    </w:p>
+    <w:p>
+      <w:pPr>
+        <w:pStyle w:val="ListParagraph"/>
+        <w:numPr>
+          <w:ilvl w:val="0"/>
+          <w:numId w:val="1"/>
+        </w:numPr>
+        <w:rPr>
+          <w:rFonts w:ascii="Times New Roman" w:hAnsi="Times New Roman" w:cs="Times New Roman"/>
+          <w:sz w:val="24"/>
+          <w:szCs w:val="24"/>
+        </w:rPr>
+      </w:pPr>
+      <w:r>
+        <w:rPr>
+          <w:rFonts w:ascii="Times New Roman" w:hAnsi="Times New Roman" w:cs="Times New Roman"/>
+          <w:sz w:val="24"/>
+          <w:szCs w:val="24"/>
+        </w:rPr>
+        <w:t>Allosaur attacking and feeding</w:t>
+      </w:r>
+    </w:p>
+    <w:p>
+      <w:pPr>
+        <w:rPr>
+          <w:rFonts w:ascii="Times New Roman" w:hAnsi="Times New Roman" w:cs="Times New Roman"/>
+          <w:sz w:val="24"/>
+          <w:szCs w:val="24"/>
+        </w:rPr>
+      </w:pPr>
+      <w:r>
+        <w:rPr>
+          <w:rFonts w:ascii="Times New Roman" w:hAnsi="Times New Roman" w:cs="Times New Roman"/>
+          <w:sz w:val="24"/>
+          <w:szCs w:val="24"/>
+        </w:rPr>
+        <w:t xml:space="preserve">Damien Ambegoda will take responsibility for </w:t>
+      </w:r>
+      <w:r>
+        <w:rPr>
+          <w:rFonts w:ascii="Times New Roman" w:hAnsi="Times New Roman" w:cs="Times New Roman"/>
+          <w:b/>
+          <w:bCs/>
+          <w:sz w:val="24"/>
+          <w:szCs w:val="24"/>
+        </w:rPr>
+        <w:t xml:space="preserve">coding </w:t>
+      </w:r>
+      <w:r>
+        <w:rPr>
+          <w:rFonts w:ascii="Times New Roman" w:hAnsi="Times New Roman" w:cs="Times New Roman"/>
+          <w:sz w:val="24"/>
+          <w:szCs w:val="24"/>
+        </w:rPr>
+        <w:t>the following functionality</w:t>
+      </w:r>
+    </w:p>
+    <w:p>
+      <w:pPr>
+        <w:pStyle w:val="ListParagraph"/>
+        <w:numPr>
+          <w:ilvl w:val="0"/>
+          <w:numId w:val="2"/>
+        </w:numPr>
+        <w:rPr>
+          <w:rFonts w:ascii="Times New Roman" w:hAnsi="Times New Roman" w:cs="Times New Roman"/>
+          <w:sz w:val="24"/>
+          <w:szCs w:val="24"/>
+        </w:rPr>
+      </w:pPr>
+      <w:r>
+        <w:rPr>
+          <w:rFonts w:ascii="Times New Roman" w:hAnsi="Times New Roman" w:cs="Times New Roman"/>
+          <w:sz w:val="24"/>
+          <w:szCs w:val="24"/>
+        </w:rPr>
+        <w:t>New Ground types and functionality</w:t>
+      </w:r>
+    </w:p>
+    <w:p>
+      <w:pPr>
+        <w:pStyle w:val="ListParagraph"/>
+        <w:numPr>
+          <w:ilvl w:val="0"/>
+          <w:numId w:val="2"/>
+        </w:numPr>
+        <w:rPr>
+          <w:rFonts w:ascii="Times New Roman" w:hAnsi="Times New Roman" w:cs="Times New Roman"/>
+          <w:sz w:val="24"/>
+          <w:szCs w:val="24"/>
+        </w:rPr>
+      </w:pPr>
+      <w:r>
+        <w:rPr>
+          <w:rFonts w:ascii="Times New Roman" w:hAnsi="Times New Roman" w:cs="Times New Roman"/>
+          <w:sz w:val="24"/>
+          <w:szCs w:val="24"/>
+        </w:rPr>
+        <w:t>Fruits</w:t>
+      </w:r>
+    </w:p>
+    <w:p>
+      <w:pPr>
+        <w:pStyle w:val="ListParagraph"/>
+        <w:numPr>
+          <w:ilvl w:val="0"/>
+          <w:numId w:val="2"/>
+        </w:numPr>
+        <w:rPr>
+          <w:rFonts w:ascii="Times New Roman" w:hAnsi="Times New Roman" w:cs="Times New Roman"/>
+          <w:sz w:val="24"/>
+          <w:szCs w:val="24"/>
+        </w:rPr>
+      </w:pPr>
+      <w:r>
+        <w:rPr>
+          <w:rFonts w:ascii="Times New Roman" w:hAnsi="Times New Roman" w:cs="Times New Roman"/>
+          <w:sz w:val="24"/>
+          <w:szCs w:val="24"/>
+        </w:rPr>
+        <w:t>Vending Machine</w:t>
+      </w:r>
+    </w:p>
+    <w:p>
+      <w:pPr>
+        <w:pStyle w:val="ListParagraph"/>
+        <w:numPr>
+          <w:ilvl w:val="0"/>
+          <w:numId w:val="2"/>
+        </w:numPr>
+        <w:rPr>
+          <w:rFonts w:ascii="Times New Roman" w:hAnsi="Times New Roman" w:cs="Times New Roman"/>
+          <w:sz w:val="24"/>
+          <w:szCs w:val="24"/>
+        </w:rPr>
+      </w:pPr>
+      <w:r>
+        <w:rPr>
+          <w:rFonts w:ascii="Times New Roman" w:hAnsi="Times New Roman" w:cs="Times New Roman"/>
+          <w:sz w:val="24"/>
+          <w:szCs w:val="24"/>
+        </w:rPr>
+        <w:t>Eco Points</w:t>
+      </w:r>
+    </w:p>
+    <w:p>
+      <w:pPr>
+        <w:rPr>
+          <w:rFonts w:ascii="Times New Roman" w:hAnsi="Times New Roman" w:cs="Times New Roman"/>
+          <w:sz w:val="24"/>
+          <w:szCs w:val="24"/>
+        </w:rPr>
+      </w:pPr>
+      <w:r>
+        <w:rPr>
+          <w:rFonts w:ascii="Times New Roman" w:hAnsi="Times New Roman" w:cs="Times New Roman"/>
+          <w:sz w:val="24"/>
+          <w:szCs w:val="24"/>
+        </w:rPr>
+        <w:t xml:space="preserve">Both, Damien Ambegoda and Allan Chan, will take responsibility for </w:t>
+      </w:r>
+      <w:r>
+        <w:rPr>
+          <w:rFonts w:ascii="Times New Roman" w:hAnsi="Times New Roman" w:cs="Times New Roman"/>
+          <w:b/>
+          <w:bCs/>
+          <w:sz w:val="24"/>
+          <w:szCs w:val="24"/>
+        </w:rPr>
+        <w:t>updating</w:t>
+      </w:r>
+      <w:r>
+        <w:rPr>
+          <w:rFonts w:ascii="Times New Roman" w:hAnsi="Times New Roman" w:cs="Times New Roman"/>
+          <w:sz w:val="24"/>
+          <w:szCs w:val="24"/>
+        </w:rPr>
+        <w:t xml:space="preserve"> the UML class and sequence diagrams to reflect changes to the design made as they code their respective parts.</w:t>
+      </w:r>
+    </w:p>
+    <w:p>
+      <w:pPr>
+        <w:rPr>
+          <w:rFonts w:ascii="Times New Roman" w:hAnsi="Times New Roman" w:cs="Times New Roman"/>
+          <w:sz w:val="24"/>
+          <w:szCs w:val="24"/>
+        </w:rPr>
+      </w:pPr>
+    </w:p>
+    <w:p>
+      <w:pPr>
+        <w:rPr>
+          <w:rFonts w:ascii="Times New Roman" w:hAnsi="Times New Roman" w:cs="Times New Roman"/>
+          <w:sz w:val="24"/>
+          <w:szCs w:val="24"/>
+        </w:rPr>
+      </w:pPr>
+      <w:r>
+        <w:rPr>
+          <w:rFonts w:ascii="Times New Roman" w:hAnsi="Times New Roman" w:cs="Times New Roman"/>
+          <w:sz w:val="24"/>
+          <w:szCs w:val="24"/>
+        </w:rPr>
+        <w:t>I, Damien Ambegoda, accept this WBA (Signed 4/5/2021)</w:t>
       </w:r>
     </w:p>
     <w:sectPr>
@@ -377,6 +766,243 @@
     </w:sectPr>
   </w:body>
 </w:document>
+</file>
+
+<file path=word/numbering.xml><?xml version="1.0" encoding="utf-8"?>
+<w:numbering xmlns:wpc="http://schemas.microsoft.com/office/word/2010/wordprocessingCanvas" xmlns:cx="http://schemas.microsoft.com/office/drawing/2014/chartex" xmlns:cx1="http://schemas.microsoft.com/office/drawing/2015/9/8/chartex" xmlns:cx2="http://schemas.microsoft.com/office/drawing/2015/10/21/chartex" xmlns:cx3="http://schemas.microsoft.com/office/drawing/2016/5/9/chartex" xmlns:cx4="http://schemas.microsoft.com/office/drawing/2016/5/10/chartex" xmlns:cx5="http://schemas.microsoft.com/office/drawing/2016/5/11/chartex" xmlns:cx6="http://schemas.microsoft.com/office/drawing/2016/5/12/chartex" xmlns:cx7="http://schemas.microsoft.com/office/drawing/2016/5/13/chartex" xmlns:cx8="http://schemas.microsoft.com/office/drawing/2016/5/14/chartex" xmlns:mc="http://schemas.openxmlformats.org/markup-compatibility/2006" xmlns:aink="http://schemas.microsoft.com/office/drawing/2016/ink" xmlns:am3d="http://schemas.microsoft.com/office/drawing/2017/model3d" xmlns:o="urn:schemas-microsoft-com:office:office" xmlns:r="http://schemas.openxmlformats.org/officeDocument/2006/relationships" xmlns:m="http://schemas.openxmlformats.org/officeDocument/2006/math" xmlns:v="urn:schemas-microsoft-com:vml" xmlns:wp14="http://schemas.microsoft.com/office/word/2010/wordprocessingDrawing" xmlns:wp="http://schemas.openxmlformats.org/drawingml/2006/wordprocessingDrawing" xmlns:w10="urn:schemas-microsoft-com:office:word" xmlns:w="http://schemas.openxmlformats.org/wordprocessingml/2006/main" xmlns:w14="http://schemas.microsoft.com/office/word/2010/wordml" xmlns:w15="http://schemas.microsoft.com/office/word/2012/wordml" xmlns:w16cex="http://schemas.microsoft.com/office/word/2018/wordml/cex" xmlns:w16cid="http://schemas.microsoft.com/office/word/2016/wordml/cid" xmlns:w16="http://schemas.microsoft.com/office/word/2018/wordml" xmlns:w16sdtdh="http://schemas.microsoft.com/office/word/2020/wordml/sdtdatahash" xmlns:w16se="http://schemas.microsoft.com/office/word/2015/wordml/symex" xmlns:wpg="http://schemas.microsoft.com/office/word/2010/wordprocessingGroup" xmlns:wpi="http://schemas.microsoft.com/office/word/2010/wordprocessingInk" xmlns:wne="http://schemas.microsoft.com/office/word/2006/wordml" xmlns:wps="http://schemas.microsoft.com/office/word/2010/wordprocessingShape" mc:Ignorable="w14 w15 w16se w16cid w16 w16cex w16sdtdh wp14">
+  <w:abstractNum w:abstractNumId="0" w15:restartNumberingAfterBreak="0">
+    <w:nsid w:val="2E3A1EA0"/>
+    <w:multiLevelType w:val="hybridMultilevel"/>
+    <w:tmpl w:val="38BAA9A6"/>
+    <w:lvl w:ilvl="0" w:tplc="0C090001">
+      <w:start w:val="1"/>
+      <w:numFmt w:val="bullet"/>
+      <w:lvlText w:val=""/>
+      <w:lvlJc w:val="left"/>
+      <w:pPr>
+        <w:ind w:left="720" w:hanging="360"/>
+      </w:pPr>
+      <w:rPr>
+        <w:rFonts w:ascii="Symbol" w:hAnsi="Symbol" w:hint="default"/>
+      </w:rPr>
+    </w:lvl>
+    <w:lvl w:ilvl="1" w:tplc="0C090003" w:tentative="1">
+      <w:start w:val="1"/>
+      <w:numFmt w:val="bullet"/>
+      <w:lvlText w:val="o"/>
+      <w:lvlJc w:val="left"/>
+      <w:pPr>
+        <w:ind w:left="1440" w:hanging="360"/>
+      </w:pPr>
+      <w:rPr>
+        <w:rFonts w:ascii="Courier New" w:hAnsi="Courier New" w:cs="Courier New" w:hint="default"/>
+      </w:rPr>
+    </w:lvl>
+    <w:lvl w:ilvl="2" w:tplc="0C090005" w:tentative="1">
+      <w:start w:val="1"/>
+      <w:numFmt w:val="bullet"/>
+      <w:lvlText w:val=""/>
+      <w:lvlJc w:val="left"/>
+      <w:pPr>
+        <w:ind w:left="2160" w:hanging="360"/>
+      </w:pPr>
+      <w:rPr>
+        <w:rFonts w:ascii="Wingdings" w:hAnsi="Wingdings" w:hint="default"/>
+      </w:rPr>
+    </w:lvl>
+    <w:lvl w:ilvl="3" w:tplc="0C090001" w:tentative="1">
+      <w:start w:val="1"/>
+      <w:numFmt w:val="bullet"/>
+      <w:lvlText w:val=""/>
+      <w:lvlJc w:val="left"/>
+      <w:pPr>
+        <w:ind w:left="2880" w:hanging="360"/>
+      </w:pPr>
+      <w:rPr>
+        <w:rFonts w:ascii="Symbol" w:hAnsi="Symbol" w:hint="default"/>
+      </w:rPr>
+    </w:lvl>
+    <w:lvl w:ilvl="4" w:tplc="0C090003" w:tentative="1">
+      <w:start w:val="1"/>
+      <w:numFmt w:val="bullet"/>
+      <w:lvlText w:val="o"/>
+      <w:lvlJc w:val="left"/>
+      <w:pPr>
+        <w:ind w:left="3600" w:hanging="360"/>
+      </w:pPr>
+      <w:rPr>
+        <w:rFonts w:ascii="Courier New" w:hAnsi="Courier New" w:cs="Courier New" w:hint="default"/>
+      </w:rPr>
+    </w:lvl>
+    <w:lvl w:ilvl="5" w:tplc="0C090005" w:tentative="1">
+      <w:start w:val="1"/>
+      <w:numFmt w:val="bullet"/>
+      <w:lvlText w:val=""/>
+      <w:lvlJc w:val="left"/>
+      <w:pPr>
+        <w:ind w:left="4320" w:hanging="360"/>
+      </w:pPr>
+      <w:rPr>
+        <w:rFonts w:ascii="Wingdings" w:hAnsi="Wingdings" w:hint="default"/>
+      </w:rPr>
+    </w:lvl>
+    <w:lvl w:ilvl="6" w:tplc="0C090001" w:tentative="1">
+      <w:start w:val="1"/>
+      <w:numFmt w:val="bullet"/>
+      <w:lvlText w:val=""/>
+      <w:lvlJc w:val="left"/>
+      <w:pPr>
+        <w:ind w:left="5040" w:hanging="360"/>
+      </w:pPr>
+      <w:rPr>
+        <w:rFonts w:ascii="Symbol" w:hAnsi="Symbol" w:hint="default"/>
+      </w:rPr>
+    </w:lvl>
+    <w:lvl w:ilvl="7" w:tplc="0C090003" w:tentative="1">
+      <w:start w:val="1"/>
+      <w:numFmt w:val="bullet"/>
+      <w:lvlText w:val="o"/>
+      <w:lvlJc w:val="left"/>
+      <w:pPr>
+        <w:ind w:left="5760" w:hanging="360"/>
+      </w:pPr>
+      <w:rPr>
+        <w:rFonts w:ascii="Courier New" w:hAnsi="Courier New" w:cs="Courier New" w:hint="default"/>
+      </w:rPr>
+    </w:lvl>
+    <w:lvl w:ilvl="8" w:tplc="0C090005" w:tentative="1">
+      <w:start w:val="1"/>
+      <w:numFmt w:val="bullet"/>
+      <w:lvlText w:val=""/>
+      <w:lvlJc w:val="left"/>
+      <w:pPr>
+        <w:ind w:left="6480" w:hanging="360"/>
+      </w:pPr>
+      <w:rPr>
+        <w:rFonts w:ascii="Wingdings" w:hAnsi="Wingdings" w:hint="default"/>
+      </w:rPr>
+    </w:lvl>
+  </w:abstractNum>
+  <w:abstractNum w:abstractNumId="1" w15:restartNumberingAfterBreak="0">
+    <w:nsid w:val="7ACC3201"/>
+    <w:multiLevelType w:val="hybridMultilevel"/>
+    <w:tmpl w:val="2F901224"/>
+    <w:lvl w:ilvl="0" w:tplc="0C090001">
+      <w:start w:val="1"/>
+      <w:numFmt w:val="bullet"/>
+      <w:lvlText w:val=""/>
+      <w:lvlJc w:val="left"/>
+      <w:pPr>
+        <w:ind w:left="720" w:hanging="360"/>
+      </w:pPr>
+      <w:rPr>
+        <w:rFonts w:ascii="Symbol" w:hAnsi="Symbol" w:hint="default"/>
+      </w:rPr>
+    </w:lvl>
+    <w:lvl w:ilvl="1" w:tplc="0C090003" w:tentative="1">
+      <w:start w:val="1"/>
+      <w:numFmt w:val="bullet"/>
+      <w:lvlText w:val="o"/>
+      <w:lvlJc w:val="left"/>
+      <w:pPr>
+        <w:ind w:left="1440" w:hanging="360"/>
+      </w:pPr>
+      <w:rPr>
+        <w:rFonts w:ascii="Courier New" w:hAnsi="Courier New" w:cs="Courier New" w:hint="default"/>
+      </w:rPr>
+    </w:lvl>
+    <w:lvl w:ilvl="2" w:tplc="0C090005" w:tentative="1">
+      <w:start w:val="1"/>
+      <w:numFmt w:val="bullet"/>
+      <w:lvlText w:val=""/>
+      <w:lvlJc w:val="left"/>
+      <w:pPr>
+        <w:ind w:left="2160" w:hanging="360"/>
+      </w:pPr>
+      <w:rPr>
+        <w:rFonts w:ascii="Wingdings" w:hAnsi="Wingdings" w:hint="default"/>
+      </w:rPr>
+    </w:lvl>
+    <w:lvl w:ilvl="3" w:tplc="0C090001" w:tentative="1">
+      <w:start w:val="1"/>
+      <w:numFmt w:val="bullet"/>
+      <w:lvlText w:val=""/>
+      <w:lvlJc w:val="left"/>
+      <w:pPr>
+        <w:ind w:left="2880" w:hanging="360"/>
+      </w:pPr>
+      <w:rPr>
+        <w:rFonts w:ascii="Symbol" w:hAnsi="Symbol" w:hint="default"/>
+      </w:rPr>
+    </w:lvl>
+    <w:lvl w:ilvl="4" w:tplc="0C090003" w:tentative="1">
+      <w:start w:val="1"/>
+      <w:numFmt w:val="bullet"/>
+      <w:lvlText w:val="o"/>
+      <w:lvlJc w:val="left"/>
+      <w:pPr>
+        <w:ind w:left="3600" w:hanging="360"/>
+      </w:pPr>
+      <w:rPr>
+        <w:rFonts w:ascii="Courier New" w:hAnsi="Courier New" w:cs="Courier New" w:hint="default"/>
+      </w:rPr>
+    </w:lvl>
+    <w:lvl w:ilvl="5" w:tplc="0C090005" w:tentative="1">
+      <w:start w:val="1"/>
+      <w:numFmt w:val="bullet"/>
+      <w:lvlText w:val=""/>
+      <w:lvlJc w:val="left"/>
+      <w:pPr>
+        <w:ind w:left="4320" w:hanging="360"/>
+      </w:pPr>
+      <w:rPr>
+        <w:rFonts w:ascii="Wingdings" w:hAnsi="Wingdings" w:hint="default"/>
+      </w:rPr>
+    </w:lvl>
+    <w:lvl w:ilvl="6" w:tplc="0C090001" w:tentative="1">
+      <w:start w:val="1"/>
+      <w:numFmt w:val="bullet"/>
+      <w:lvlText w:val=""/>
+      <w:lvlJc w:val="left"/>
+      <w:pPr>
+        <w:ind w:left="5040" w:hanging="360"/>
+      </w:pPr>
+      <w:rPr>
+        <w:rFonts w:ascii="Symbol" w:hAnsi="Symbol" w:hint="default"/>
+      </w:rPr>
+    </w:lvl>
+    <w:lvl w:ilvl="7" w:tplc="0C090003" w:tentative="1">
+      <w:start w:val="1"/>
+      <w:numFmt w:val="bullet"/>
+      <w:lvlText w:val="o"/>
+      <w:lvlJc w:val="left"/>
+      <w:pPr>
+        <w:ind w:left="5760" w:hanging="360"/>
+      </w:pPr>
+      <w:rPr>
+        <w:rFonts w:ascii="Courier New" w:hAnsi="Courier New" w:cs="Courier New" w:hint="default"/>
+      </w:rPr>
+    </w:lvl>
+    <w:lvl w:ilvl="8" w:tplc="0C090005" w:tentative="1">
+      <w:start w:val="1"/>
+      <w:numFmt w:val="bullet"/>
+      <w:lvlText w:val=""/>
+      <w:lvlJc w:val="left"/>
+      <w:pPr>
+        <w:ind w:left="6480" w:hanging="360"/>
+      </w:pPr>
+      <w:rPr>
+        <w:rFonts w:ascii="Wingdings" w:hAnsi="Wingdings" w:hint="default"/>
+      </w:rPr>
+    </w:lvl>
+  </w:abstractNum>
+  <w:num w:numId="1">
+    <w:abstractNumId w:val="1"/>
+  </w:num>
+  <w:num w:numId="2">
+    <w:abstractNumId w:val="0"/>
+  </w:num>
+</w:numbering>
 </file>
 
 <file path=word/styles.xml><?xml version="1.0" encoding="utf-8"?>
@@ -805,6 +1431,17 @@
     <w:semiHidden/>
     <w:unhideWhenUsed/>
   </w:style>
+  <w:style w:type="paragraph" w:styleId="ListParagraph">
+    <w:name w:val="List Paragraph"/>
+    <w:basedOn w:val="Normal"/>
+    <w:uiPriority w:val="34"/>
+    <w:qFormat/>
+    <w:rsid w:val="00EA5FA6"/>
+    <w:pPr>
+      <w:ind w:left="720"/>
+      <w:contextualSpacing/>
+    </w:pPr>
+  </w:style>
 </w:styles>
 </file>
 

</xml_diff>

<commit_message>
signed assignment 2 work breakdown agreement
</commit_message>
<xml_diff>
--- a/WORK BREAKDOWN AGREEMENT.docx
+++ b/WORK BREAKDOWN AGREEMENT.docx
@@ -756,6 +756,23 @@
           <w:szCs w:val="24"/>
         </w:rPr>
         <w:t>I, Damien Ambegoda, accept this WBA (Signed 4/5/2021)</w:t>
+      </w:r>
+    </w:p>
+    <w:p>
+      <w:pPr>
+        <w:rPr>
+          <w:rFonts w:ascii="Times New Roman" w:hAnsi="Times New Roman" w:cs="Times New Roman"/>
+          <w:sz w:val="24"/>
+          <w:szCs w:val="24"/>
+        </w:rPr>
+      </w:pPr>
+      <w:r>
+        <w:rPr>
+          <w:rFonts w:ascii="Times New Roman" w:hAnsi="Times New Roman" w:cs="Times New Roman"/>
+          <w:sz w:val="24"/>
+          <w:szCs w:val="24"/>
+        </w:rPr>
+        <w:t>I, Allan Chan, accept this WBA (Signed 4/5/2021)</w:t>
       </w:r>
     </w:p>
     <w:sectPr>

</xml_diff>

<commit_message>
Dirt turns to bush functionality added
</commit_message>
<xml_diff>
--- a/WORK BREAKDOWN AGREEMENT.docx
+++ b/WORK BREAKDOWN AGREEMENT.docx
@@ -527,7 +527,23 @@
           <w:sz w:val="24"/>
           <w:szCs w:val="24"/>
         </w:rPr>
-        <w:t>Hungry Herbivour Dinosaurs</w:t>
+        <w:t xml:space="preserve">Hungry </w:t>
+      </w:r>
+      <w:r>
+        <w:rPr>
+          <w:rFonts w:ascii="Times New Roman" w:hAnsi="Times New Roman" w:cs="Times New Roman"/>
+          <w:sz w:val="24"/>
+          <w:szCs w:val="24"/>
+        </w:rPr>
+        <w:t>Herbivore</w:t>
+      </w:r>
+      <w:r>
+        <w:rPr>
+          <w:rFonts w:ascii="Times New Roman" w:hAnsi="Times New Roman" w:cs="Times New Roman"/>
+          <w:sz w:val="24"/>
+          <w:szCs w:val="24"/>
+        </w:rPr>
+        <w:t xml:space="preserve"> Dinosaurs</w:t>
       </w:r>
     </w:p>
     <w:p>

</xml_diff>

<commit_message>
Created and signed WBA for assignment 3
</commit_message>
<xml_diff>
--- a/WORK BREAKDOWN AGREEMENT.docx
+++ b/WORK BREAKDOWN AGREEMENT.docx
@@ -624,6 +624,14 @@
         </w:rPr>
         <w:t>the following functionality</w:t>
       </w:r>
+      <w:r>
+        <w:rPr>
+          <w:rFonts w:ascii="Times New Roman" w:hAnsi="Times New Roman" w:cs="Times New Roman"/>
+          <w:sz w:val="24"/>
+          <w:szCs w:val="24"/>
+        </w:rPr>
+        <w:t>:</w:t>
+      </w:r>
     </w:p>
     <w:p>
       <w:pPr>
@@ -789,6 +797,292 @@
           <w:szCs w:val="24"/>
         </w:rPr>
         <w:t>I, Allan Chan, accept this WBA (Signed 4/5/2021)</w:t>
+      </w:r>
+    </w:p>
+    <w:p>
+      <w:pPr>
+        <w:rPr>
+          <w:rFonts w:ascii="Times New Roman" w:hAnsi="Times New Roman" w:cs="Times New Roman"/>
+          <w:sz w:val="24"/>
+          <w:szCs w:val="24"/>
+        </w:rPr>
+      </w:pPr>
+    </w:p>
+    <w:p>
+      <w:pPr>
+        <w:jc w:val="center"/>
+        <w:rPr>
+          <w:rFonts w:ascii="Times New Roman" w:hAnsi="Times New Roman" w:cs="Times New Roman"/>
+          <w:sz w:val="24"/>
+          <w:szCs w:val="24"/>
+        </w:rPr>
+      </w:pPr>
+      <w:r>
+        <w:rPr>
+          <w:rFonts w:ascii="Times New Roman" w:hAnsi="Times New Roman" w:cs="Times New Roman"/>
+          <w:sz w:val="24"/>
+          <w:szCs w:val="24"/>
+        </w:rPr>
+        <w:t>ASSIGNMENT 3</w:t>
+      </w:r>
+    </w:p>
+    <w:p>
+      <w:pPr>
+        <w:rPr>
+          <w:rFonts w:ascii="Times New Roman" w:hAnsi="Times New Roman" w:cs="Times New Roman"/>
+          <w:sz w:val="24"/>
+          <w:szCs w:val="24"/>
+        </w:rPr>
+      </w:pPr>
+      <w:r>
+        <w:rPr>
+          <w:rFonts w:ascii="Times New Roman" w:hAnsi="Times New Roman" w:cs="Times New Roman"/>
+          <w:sz w:val="24"/>
+          <w:szCs w:val="24"/>
+        </w:rPr>
+        <w:t xml:space="preserve">Allan Chan will take responsibility for </w:t>
+      </w:r>
+      <w:r>
+        <w:rPr>
+          <w:rFonts w:ascii="Times New Roman" w:hAnsi="Times New Roman" w:cs="Times New Roman"/>
+          <w:b/>
+          <w:bCs/>
+          <w:sz w:val="24"/>
+          <w:szCs w:val="24"/>
+        </w:rPr>
+        <w:t xml:space="preserve">coding </w:t>
+      </w:r>
+      <w:r>
+        <w:rPr>
+          <w:rFonts w:ascii="Times New Roman" w:hAnsi="Times New Roman" w:cs="Times New Roman"/>
+          <w:sz w:val="24"/>
+          <w:szCs w:val="24"/>
+        </w:rPr>
+        <w:t>the following functionality:</w:t>
+      </w:r>
+    </w:p>
+    <w:p>
+      <w:pPr>
+        <w:pStyle w:val="ListParagraph"/>
+        <w:numPr>
+          <w:ilvl w:val="0"/>
+          <w:numId w:val="3"/>
+        </w:numPr>
+        <w:rPr>
+          <w:rFonts w:ascii="Times New Roman" w:hAnsi="Times New Roman" w:cs="Times New Roman"/>
+          <w:sz w:val="24"/>
+          <w:szCs w:val="24"/>
+        </w:rPr>
+      </w:pPr>
+      <w:r>
+        <w:rPr>
+          <w:rFonts w:ascii="Times New Roman" w:hAnsi="Times New Roman" w:cs="Times New Roman"/>
+          <w:sz w:val="24"/>
+          <w:szCs w:val="24"/>
+        </w:rPr>
+        <w:t>Thirsty Dinosaur</w:t>
+      </w:r>
+    </w:p>
+    <w:p>
+      <w:pPr>
+        <w:pStyle w:val="ListParagraph"/>
+        <w:numPr>
+          <w:ilvl w:val="0"/>
+          <w:numId w:val="3"/>
+        </w:numPr>
+        <w:rPr>
+          <w:rFonts w:ascii="Times New Roman" w:hAnsi="Times New Roman" w:cs="Times New Roman"/>
+          <w:sz w:val="24"/>
+          <w:szCs w:val="24"/>
+        </w:rPr>
+      </w:pPr>
+      <w:r>
+        <w:rPr>
+          <w:rFonts w:ascii="Times New Roman" w:hAnsi="Times New Roman" w:cs="Times New Roman"/>
+          <w:sz w:val="24"/>
+          <w:szCs w:val="24"/>
+        </w:rPr>
+        <w:t>Pterodactyls</w:t>
+      </w:r>
+    </w:p>
+    <w:p>
+      <w:pPr>
+        <w:rPr>
+          <w:rFonts w:ascii="Times New Roman" w:hAnsi="Times New Roman" w:cs="Times New Roman"/>
+          <w:sz w:val="24"/>
+          <w:szCs w:val="24"/>
+        </w:rPr>
+      </w:pPr>
+      <w:r>
+        <w:rPr>
+          <w:rFonts w:ascii="Times New Roman" w:hAnsi="Times New Roman" w:cs="Times New Roman"/>
+          <w:sz w:val="24"/>
+          <w:szCs w:val="24"/>
+        </w:rPr>
+        <w:t xml:space="preserve">Damien Ambegoda will take responsibility for </w:t>
+      </w:r>
+      <w:r>
+        <w:rPr>
+          <w:rFonts w:ascii="Times New Roman" w:hAnsi="Times New Roman" w:cs="Times New Roman"/>
+          <w:b/>
+          <w:bCs/>
+          <w:sz w:val="24"/>
+          <w:szCs w:val="24"/>
+        </w:rPr>
+        <w:t xml:space="preserve">coding </w:t>
+      </w:r>
+      <w:r>
+        <w:rPr>
+          <w:rFonts w:ascii="Times New Roman" w:hAnsi="Times New Roman" w:cs="Times New Roman"/>
+          <w:sz w:val="24"/>
+          <w:szCs w:val="24"/>
+        </w:rPr>
+        <w:t>the following functionality:</w:t>
+      </w:r>
+    </w:p>
+    <w:p>
+      <w:pPr>
+        <w:pStyle w:val="ListParagraph"/>
+        <w:numPr>
+          <w:ilvl w:val="0"/>
+          <w:numId w:val="4"/>
+        </w:numPr>
+        <w:rPr>
+          <w:rFonts w:ascii="Times New Roman" w:hAnsi="Times New Roman" w:cs="Times New Roman"/>
+          <w:sz w:val="24"/>
+          <w:szCs w:val="24"/>
+        </w:rPr>
+      </w:pPr>
+      <w:r>
+        <w:rPr>
+          <w:rFonts w:ascii="Times New Roman" w:hAnsi="Times New Roman" w:cs="Times New Roman"/>
+          <w:sz w:val="24"/>
+          <w:szCs w:val="24"/>
+        </w:rPr>
+        <w:t>Second Map</w:t>
+      </w:r>
+    </w:p>
+    <w:p>
+      <w:pPr>
+        <w:pStyle w:val="ListParagraph"/>
+        <w:numPr>
+          <w:ilvl w:val="0"/>
+          <w:numId w:val="4"/>
+        </w:numPr>
+        <w:rPr>
+          <w:rFonts w:ascii="Times New Roman" w:hAnsi="Times New Roman" w:cs="Times New Roman"/>
+          <w:sz w:val="24"/>
+          <w:szCs w:val="24"/>
+        </w:rPr>
+      </w:pPr>
+      <w:r>
+        <w:rPr>
+          <w:rFonts w:ascii="Times New Roman" w:hAnsi="Times New Roman" w:cs="Times New Roman"/>
+          <w:sz w:val="24"/>
+          <w:szCs w:val="24"/>
+        </w:rPr>
+        <w:t>More sophisticated game driver</w:t>
+      </w:r>
+    </w:p>
+    <w:p>
+      <w:pPr>
+        <w:pStyle w:val="ListParagraph"/>
+        <w:numPr>
+          <w:ilvl w:val="0"/>
+          <w:numId w:val="4"/>
+        </w:numPr>
+        <w:rPr>
+          <w:rFonts w:ascii="Times New Roman" w:hAnsi="Times New Roman" w:cs="Times New Roman"/>
+          <w:sz w:val="24"/>
+          <w:szCs w:val="24"/>
+        </w:rPr>
+      </w:pPr>
+      <w:r>
+        <w:rPr>
+          <w:rFonts w:ascii="Times New Roman" w:hAnsi="Times New Roman" w:cs="Times New Roman"/>
+          <w:sz w:val="24"/>
+          <w:szCs w:val="24"/>
+        </w:rPr>
+        <w:t>Lake, water and rain</w:t>
+      </w:r>
+    </w:p>
+    <w:p>
+      <w:pPr>
+        <w:rPr>
+          <w:rFonts w:ascii="Times New Roman" w:hAnsi="Times New Roman" w:cs="Times New Roman"/>
+          <w:sz w:val="24"/>
+          <w:szCs w:val="24"/>
+        </w:rPr>
+      </w:pPr>
+      <w:r>
+        <w:rPr>
+          <w:rFonts w:ascii="Times New Roman" w:hAnsi="Times New Roman" w:cs="Times New Roman"/>
+          <w:sz w:val="24"/>
+          <w:szCs w:val="24"/>
+        </w:rPr>
+        <w:t xml:space="preserve">Both, Damien Ambegoda and Allan Chan, will take responsibility for </w:t>
+      </w:r>
+      <w:r>
+        <w:rPr>
+          <w:rFonts w:ascii="Times New Roman" w:hAnsi="Times New Roman" w:cs="Times New Roman"/>
+          <w:b/>
+          <w:bCs/>
+          <w:sz w:val="24"/>
+          <w:szCs w:val="24"/>
+        </w:rPr>
+        <w:t>writing and reviewing</w:t>
+      </w:r>
+      <w:r>
+        <w:rPr>
+          <w:rFonts w:ascii="Times New Roman" w:hAnsi="Times New Roman" w:cs="Times New Roman"/>
+          <w:sz w:val="24"/>
+          <w:szCs w:val="24"/>
+        </w:rPr>
+        <w:t xml:space="preserve"> extensions to the game document. Both will also take responsibility for </w:t>
+      </w:r>
+      <w:r>
+        <w:rPr>
+          <w:rFonts w:ascii="Times New Roman" w:hAnsi="Times New Roman" w:cs="Times New Roman"/>
+          <w:b/>
+          <w:bCs/>
+          <w:sz w:val="24"/>
+          <w:szCs w:val="24"/>
+        </w:rPr>
+        <w:t>editing</w:t>
+      </w:r>
+      <w:r>
+        <w:rPr>
+          <w:rFonts w:ascii="Times New Roman" w:hAnsi="Times New Roman" w:cs="Times New Roman"/>
+          <w:sz w:val="24"/>
+          <w:szCs w:val="24"/>
+        </w:rPr>
+        <w:t xml:space="preserve"> the design documents to reflect any changes they make.</w:t>
+      </w:r>
+    </w:p>
+    <w:p>
+      <w:pPr>
+        <w:rPr>
+          <w:rFonts w:ascii="Times New Roman" w:hAnsi="Times New Roman" w:cs="Times New Roman"/>
+          <w:sz w:val="24"/>
+          <w:szCs w:val="24"/>
+        </w:rPr>
+      </w:pPr>
+    </w:p>
+    <w:p>
+      <w:pPr>
+        <w:rPr>
+          <w:rFonts w:ascii="Times New Roman" w:hAnsi="Times New Roman" w:cs="Times New Roman"/>
+          <w:sz w:val="24"/>
+          <w:szCs w:val="24"/>
+        </w:rPr>
+      </w:pPr>
+      <w:r>
+        <w:rPr>
+          <w:rFonts w:ascii="Times New Roman" w:hAnsi="Times New Roman" w:cs="Times New Roman"/>
+          <w:sz w:val="24"/>
+          <w:szCs w:val="24"/>
+        </w:rPr>
+        <w:t>I, Damien Ambegoda, accept this WBA (signed 11/5/2021)</w:t>
       </w:r>
     </w:p>
     <w:sectPr>
@@ -801,9 +1095,285 @@
 </w:document>
 </file>
 
+<file path=word/endnotes.xml><?xml version="1.0" encoding="utf-8"?>
+<w:endnotes xmlns:wpc="http://schemas.microsoft.com/office/word/2010/wordprocessingCanvas" xmlns:cx="http://schemas.microsoft.com/office/drawing/2014/chartex" xmlns:cx1="http://schemas.microsoft.com/office/drawing/2015/9/8/chartex" xmlns:cx2="http://schemas.microsoft.com/office/drawing/2015/10/21/chartex" xmlns:cx3="http://schemas.microsoft.com/office/drawing/2016/5/9/chartex" xmlns:cx4="http://schemas.microsoft.com/office/drawing/2016/5/10/chartex" xmlns:cx5="http://schemas.microsoft.com/office/drawing/2016/5/11/chartex" xmlns:cx6="http://schemas.microsoft.com/office/drawing/2016/5/12/chartex" xmlns:cx7="http://schemas.microsoft.com/office/drawing/2016/5/13/chartex" xmlns:cx8="http://schemas.microsoft.com/office/drawing/2016/5/14/chartex" xmlns:mc="http://schemas.openxmlformats.org/markup-compatibility/2006" xmlns:aink="http://schemas.microsoft.com/office/drawing/2016/ink" xmlns:am3d="http://schemas.microsoft.com/office/drawing/2017/model3d" xmlns:o="urn:schemas-microsoft-com:office:office" xmlns:r="http://schemas.openxmlformats.org/officeDocument/2006/relationships" xmlns:m="http://schemas.openxmlformats.org/officeDocument/2006/math" xmlns:v="urn:schemas-microsoft-com:vml" xmlns:wp14="http://schemas.microsoft.com/office/word/2010/wordprocessingDrawing" xmlns:wp="http://schemas.openxmlformats.org/drawingml/2006/wordprocessingDrawing" xmlns:w10="urn:schemas-microsoft-com:office:word" xmlns:w="http://schemas.openxmlformats.org/wordprocessingml/2006/main" xmlns:w14="http://schemas.microsoft.com/office/word/2010/wordml" xmlns:w15="http://schemas.microsoft.com/office/word/2012/wordml" xmlns:w16cex="http://schemas.microsoft.com/office/word/2018/wordml/cex" xmlns:w16cid="http://schemas.microsoft.com/office/word/2016/wordml/cid" xmlns:w16="http://schemas.microsoft.com/office/word/2018/wordml" xmlns:w16sdtdh="http://schemas.microsoft.com/office/word/2020/wordml/sdtdatahash" xmlns:w16se="http://schemas.microsoft.com/office/word/2015/wordml/symex" xmlns:wpg="http://schemas.microsoft.com/office/word/2010/wordprocessingGroup" xmlns:wpi="http://schemas.microsoft.com/office/word/2010/wordprocessingInk" xmlns:wne="http://schemas.microsoft.com/office/word/2006/wordml" xmlns:wps="http://schemas.microsoft.com/office/word/2010/wordprocessingShape" mc:Ignorable="w14 w15 w16se w16cid w16 w16cex w16sdtdh wp14">
+  <w:endnote w:type="separator" w:id="-1">
+    <w:p>
+      <w:pPr>
+        <w:spacing w:after="0" w:line="240" w:lineRule="auto"/>
+      </w:pPr>
+      <w:r>
+        <w:separator/>
+      </w:r>
+    </w:p>
+  </w:endnote>
+  <w:endnote w:type="continuationSeparator" w:id="0">
+    <w:p>
+      <w:pPr>
+        <w:spacing w:after="0" w:line="240" w:lineRule="auto"/>
+      </w:pPr>
+      <w:r>
+        <w:continuationSeparator/>
+      </w:r>
+    </w:p>
+  </w:endnote>
+</w:endnotes>
+</file>
+
+<file path=word/footnotes.xml><?xml version="1.0" encoding="utf-8"?>
+<w:footnotes xmlns:wpc="http://schemas.microsoft.com/office/word/2010/wordprocessingCanvas" xmlns:cx="http://schemas.microsoft.com/office/drawing/2014/chartex" xmlns:cx1="http://schemas.microsoft.com/office/drawing/2015/9/8/chartex" xmlns:cx2="http://schemas.microsoft.com/office/drawing/2015/10/21/chartex" xmlns:cx3="http://schemas.microsoft.com/office/drawing/2016/5/9/chartex" xmlns:cx4="http://schemas.microsoft.com/office/drawing/2016/5/10/chartex" xmlns:cx5="http://schemas.microsoft.com/office/drawing/2016/5/11/chartex" xmlns:cx6="http://schemas.microsoft.com/office/drawing/2016/5/12/chartex" xmlns:cx7="http://schemas.microsoft.com/office/drawing/2016/5/13/chartex" xmlns:cx8="http://schemas.microsoft.com/office/drawing/2016/5/14/chartex" xmlns:mc="http://schemas.openxmlformats.org/markup-compatibility/2006" xmlns:aink="http://schemas.microsoft.com/office/drawing/2016/ink" xmlns:am3d="http://schemas.microsoft.com/office/drawing/2017/model3d" xmlns:o="urn:schemas-microsoft-com:office:office" xmlns:r="http://schemas.openxmlformats.org/officeDocument/2006/relationships" xmlns:m="http://schemas.openxmlformats.org/officeDocument/2006/math" xmlns:v="urn:schemas-microsoft-com:vml" xmlns:wp14="http://schemas.microsoft.com/office/word/2010/wordprocessingDrawing" xmlns:wp="http://schemas.openxmlformats.org/drawingml/2006/wordprocessingDrawing" xmlns:w10="urn:schemas-microsoft-com:office:word" xmlns:w="http://schemas.openxmlformats.org/wordprocessingml/2006/main" xmlns:w14="http://schemas.microsoft.com/office/word/2010/wordml" xmlns:w15="http://schemas.microsoft.com/office/word/2012/wordml" xmlns:w16cex="http://schemas.microsoft.com/office/word/2018/wordml/cex" xmlns:w16cid="http://schemas.microsoft.com/office/word/2016/wordml/cid" xmlns:w16="http://schemas.microsoft.com/office/word/2018/wordml" xmlns:w16sdtdh="http://schemas.microsoft.com/office/word/2020/wordml/sdtdatahash" xmlns:w16se="http://schemas.microsoft.com/office/word/2015/wordml/symex" xmlns:wpg="http://schemas.microsoft.com/office/word/2010/wordprocessingGroup" xmlns:wpi="http://schemas.microsoft.com/office/word/2010/wordprocessingInk" xmlns:wne="http://schemas.microsoft.com/office/word/2006/wordml" xmlns:wps="http://schemas.microsoft.com/office/word/2010/wordprocessingShape" mc:Ignorable="w14 w15 w16se w16cid w16 w16cex w16sdtdh wp14">
+  <w:footnote w:type="separator" w:id="-1">
+    <w:p>
+      <w:pPr>
+        <w:spacing w:after="0" w:line="240" w:lineRule="auto"/>
+      </w:pPr>
+      <w:r>
+        <w:separator/>
+      </w:r>
+    </w:p>
+  </w:footnote>
+  <w:footnote w:type="continuationSeparator" w:id="0">
+    <w:p>
+      <w:pPr>
+        <w:spacing w:after="0" w:line="240" w:lineRule="auto"/>
+      </w:pPr>
+      <w:r>
+        <w:continuationSeparator/>
+      </w:r>
+    </w:p>
+  </w:footnote>
+</w:footnotes>
+</file>
+
 <file path=word/numbering.xml><?xml version="1.0" encoding="utf-8"?>
 <w:numbering xmlns:wpc="http://schemas.microsoft.com/office/word/2010/wordprocessingCanvas" xmlns:cx="http://schemas.microsoft.com/office/drawing/2014/chartex" xmlns:cx1="http://schemas.microsoft.com/office/drawing/2015/9/8/chartex" xmlns:cx2="http://schemas.microsoft.com/office/drawing/2015/10/21/chartex" xmlns:cx3="http://schemas.microsoft.com/office/drawing/2016/5/9/chartex" xmlns:cx4="http://schemas.microsoft.com/office/drawing/2016/5/10/chartex" xmlns:cx5="http://schemas.microsoft.com/office/drawing/2016/5/11/chartex" xmlns:cx6="http://schemas.microsoft.com/office/drawing/2016/5/12/chartex" xmlns:cx7="http://schemas.microsoft.com/office/drawing/2016/5/13/chartex" xmlns:cx8="http://schemas.microsoft.com/office/drawing/2016/5/14/chartex" xmlns:mc="http://schemas.openxmlformats.org/markup-compatibility/2006" xmlns:aink="http://schemas.microsoft.com/office/drawing/2016/ink" xmlns:am3d="http://schemas.microsoft.com/office/drawing/2017/model3d" xmlns:o="urn:schemas-microsoft-com:office:office" xmlns:r="http://schemas.openxmlformats.org/officeDocument/2006/relationships" xmlns:m="http://schemas.openxmlformats.org/officeDocument/2006/math" xmlns:v="urn:schemas-microsoft-com:vml" xmlns:wp14="http://schemas.microsoft.com/office/word/2010/wordprocessingDrawing" xmlns:wp="http://schemas.openxmlformats.org/drawingml/2006/wordprocessingDrawing" xmlns:w10="urn:schemas-microsoft-com:office:word" xmlns:w="http://schemas.openxmlformats.org/wordprocessingml/2006/main" xmlns:w14="http://schemas.microsoft.com/office/word/2010/wordml" xmlns:w15="http://schemas.microsoft.com/office/word/2012/wordml" xmlns:w16cex="http://schemas.microsoft.com/office/word/2018/wordml/cex" xmlns:w16cid="http://schemas.microsoft.com/office/word/2016/wordml/cid" xmlns:w16="http://schemas.microsoft.com/office/word/2018/wordml" xmlns:w16sdtdh="http://schemas.microsoft.com/office/word/2020/wordml/sdtdatahash" xmlns:w16se="http://schemas.microsoft.com/office/word/2015/wordml/symex" xmlns:wpg="http://schemas.microsoft.com/office/word/2010/wordprocessingGroup" xmlns:wpi="http://schemas.microsoft.com/office/word/2010/wordprocessingInk" xmlns:wne="http://schemas.microsoft.com/office/word/2006/wordml" xmlns:wps="http://schemas.microsoft.com/office/word/2010/wordprocessingShape" mc:Ignorable="w14 w15 w16se w16cid w16 w16cex w16sdtdh wp14">
   <w:abstractNum w:abstractNumId="0" w15:restartNumberingAfterBreak="0">
+    <w:nsid w:val="029074A8"/>
+    <w:multiLevelType w:val="hybridMultilevel"/>
+    <w:tmpl w:val="68223E7A"/>
+    <w:lvl w:ilvl="0" w:tplc="0C090001">
+      <w:start w:val="1"/>
+      <w:numFmt w:val="bullet"/>
+      <w:lvlText w:val=""/>
+      <w:lvlJc w:val="left"/>
+      <w:pPr>
+        <w:ind w:left="720" w:hanging="360"/>
+      </w:pPr>
+      <w:rPr>
+        <w:rFonts w:ascii="Symbol" w:hAnsi="Symbol" w:hint="default"/>
+      </w:rPr>
+    </w:lvl>
+    <w:lvl w:ilvl="1" w:tplc="0C090003" w:tentative="1">
+      <w:start w:val="1"/>
+      <w:numFmt w:val="bullet"/>
+      <w:lvlText w:val="o"/>
+      <w:lvlJc w:val="left"/>
+      <w:pPr>
+        <w:ind w:left="1440" w:hanging="360"/>
+      </w:pPr>
+      <w:rPr>
+        <w:rFonts w:ascii="Courier New" w:hAnsi="Courier New" w:cs="Courier New" w:hint="default"/>
+      </w:rPr>
+    </w:lvl>
+    <w:lvl w:ilvl="2" w:tplc="0C090005" w:tentative="1">
+      <w:start w:val="1"/>
+      <w:numFmt w:val="bullet"/>
+      <w:lvlText w:val=""/>
+      <w:lvlJc w:val="left"/>
+      <w:pPr>
+        <w:ind w:left="2160" w:hanging="360"/>
+      </w:pPr>
+      <w:rPr>
+        <w:rFonts w:ascii="Wingdings" w:hAnsi="Wingdings" w:hint="default"/>
+      </w:rPr>
+    </w:lvl>
+    <w:lvl w:ilvl="3" w:tplc="0C090001" w:tentative="1">
+      <w:start w:val="1"/>
+      <w:numFmt w:val="bullet"/>
+      <w:lvlText w:val=""/>
+      <w:lvlJc w:val="left"/>
+      <w:pPr>
+        <w:ind w:left="2880" w:hanging="360"/>
+      </w:pPr>
+      <w:rPr>
+        <w:rFonts w:ascii="Symbol" w:hAnsi="Symbol" w:hint="default"/>
+      </w:rPr>
+    </w:lvl>
+    <w:lvl w:ilvl="4" w:tplc="0C090003" w:tentative="1">
+      <w:start w:val="1"/>
+      <w:numFmt w:val="bullet"/>
+      <w:lvlText w:val="o"/>
+      <w:lvlJc w:val="left"/>
+      <w:pPr>
+        <w:ind w:left="3600" w:hanging="360"/>
+      </w:pPr>
+      <w:rPr>
+        <w:rFonts w:ascii="Courier New" w:hAnsi="Courier New" w:cs="Courier New" w:hint="default"/>
+      </w:rPr>
+    </w:lvl>
+    <w:lvl w:ilvl="5" w:tplc="0C090005" w:tentative="1">
+      <w:start w:val="1"/>
+      <w:numFmt w:val="bullet"/>
+      <w:lvlText w:val=""/>
+      <w:lvlJc w:val="left"/>
+      <w:pPr>
+        <w:ind w:left="4320" w:hanging="360"/>
+      </w:pPr>
+      <w:rPr>
+        <w:rFonts w:ascii="Wingdings" w:hAnsi="Wingdings" w:hint="default"/>
+      </w:rPr>
+    </w:lvl>
+    <w:lvl w:ilvl="6" w:tplc="0C090001" w:tentative="1">
+      <w:start w:val="1"/>
+      <w:numFmt w:val="bullet"/>
+      <w:lvlText w:val=""/>
+      <w:lvlJc w:val="left"/>
+      <w:pPr>
+        <w:ind w:left="5040" w:hanging="360"/>
+      </w:pPr>
+      <w:rPr>
+        <w:rFonts w:ascii="Symbol" w:hAnsi="Symbol" w:hint="default"/>
+      </w:rPr>
+    </w:lvl>
+    <w:lvl w:ilvl="7" w:tplc="0C090003" w:tentative="1">
+      <w:start w:val="1"/>
+      <w:numFmt w:val="bullet"/>
+      <w:lvlText w:val="o"/>
+      <w:lvlJc w:val="left"/>
+      <w:pPr>
+        <w:ind w:left="5760" w:hanging="360"/>
+      </w:pPr>
+      <w:rPr>
+        <w:rFonts w:ascii="Courier New" w:hAnsi="Courier New" w:cs="Courier New" w:hint="default"/>
+      </w:rPr>
+    </w:lvl>
+    <w:lvl w:ilvl="8" w:tplc="0C090005" w:tentative="1">
+      <w:start w:val="1"/>
+      <w:numFmt w:val="bullet"/>
+      <w:lvlText w:val=""/>
+      <w:lvlJc w:val="left"/>
+      <w:pPr>
+        <w:ind w:left="6480" w:hanging="360"/>
+      </w:pPr>
+      <w:rPr>
+        <w:rFonts w:ascii="Wingdings" w:hAnsi="Wingdings" w:hint="default"/>
+      </w:rPr>
+    </w:lvl>
+  </w:abstractNum>
+  <w:abstractNum w:abstractNumId="1" w15:restartNumberingAfterBreak="0">
+    <w:nsid w:val="2AA4218F"/>
+    <w:multiLevelType w:val="hybridMultilevel"/>
+    <w:tmpl w:val="69D6A15C"/>
+    <w:lvl w:ilvl="0" w:tplc="0C090001">
+      <w:start w:val="1"/>
+      <w:numFmt w:val="bullet"/>
+      <w:lvlText w:val=""/>
+      <w:lvlJc w:val="left"/>
+      <w:pPr>
+        <w:ind w:left="720" w:hanging="360"/>
+      </w:pPr>
+      <w:rPr>
+        <w:rFonts w:ascii="Symbol" w:hAnsi="Symbol" w:hint="default"/>
+      </w:rPr>
+    </w:lvl>
+    <w:lvl w:ilvl="1" w:tplc="0C090003" w:tentative="1">
+      <w:start w:val="1"/>
+      <w:numFmt w:val="bullet"/>
+      <w:lvlText w:val="o"/>
+      <w:lvlJc w:val="left"/>
+      <w:pPr>
+        <w:ind w:left="1440" w:hanging="360"/>
+      </w:pPr>
+      <w:rPr>
+        <w:rFonts w:ascii="Courier New" w:hAnsi="Courier New" w:cs="Courier New" w:hint="default"/>
+      </w:rPr>
+    </w:lvl>
+    <w:lvl w:ilvl="2" w:tplc="0C090005" w:tentative="1">
+      <w:start w:val="1"/>
+      <w:numFmt w:val="bullet"/>
+      <w:lvlText w:val=""/>
+      <w:lvlJc w:val="left"/>
+      <w:pPr>
+        <w:ind w:left="2160" w:hanging="360"/>
+      </w:pPr>
+      <w:rPr>
+        <w:rFonts w:ascii="Wingdings" w:hAnsi="Wingdings" w:hint="default"/>
+      </w:rPr>
+    </w:lvl>
+    <w:lvl w:ilvl="3" w:tplc="0C090001" w:tentative="1">
+      <w:start w:val="1"/>
+      <w:numFmt w:val="bullet"/>
+      <w:lvlText w:val=""/>
+      <w:lvlJc w:val="left"/>
+      <w:pPr>
+        <w:ind w:left="2880" w:hanging="360"/>
+      </w:pPr>
+      <w:rPr>
+        <w:rFonts w:ascii="Symbol" w:hAnsi="Symbol" w:hint="default"/>
+      </w:rPr>
+    </w:lvl>
+    <w:lvl w:ilvl="4" w:tplc="0C090003" w:tentative="1">
+      <w:start w:val="1"/>
+      <w:numFmt w:val="bullet"/>
+      <w:lvlText w:val="o"/>
+      <w:lvlJc w:val="left"/>
+      <w:pPr>
+        <w:ind w:left="3600" w:hanging="360"/>
+      </w:pPr>
+      <w:rPr>
+        <w:rFonts w:ascii="Courier New" w:hAnsi="Courier New" w:cs="Courier New" w:hint="default"/>
+      </w:rPr>
+    </w:lvl>
+    <w:lvl w:ilvl="5" w:tplc="0C090005" w:tentative="1">
+      <w:start w:val="1"/>
+      <w:numFmt w:val="bullet"/>
+      <w:lvlText w:val=""/>
+      <w:lvlJc w:val="left"/>
+      <w:pPr>
+        <w:ind w:left="4320" w:hanging="360"/>
+      </w:pPr>
+      <w:rPr>
+        <w:rFonts w:ascii="Wingdings" w:hAnsi="Wingdings" w:hint="default"/>
+      </w:rPr>
+    </w:lvl>
+    <w:lvl w:ilvl="6" w:tplc="0C090001" w:tentative="1">
+      <w:start w:val="1"/>
+      <w:numFmt w:val="bullet"/>
+      <w:lvlText w:val=""/>
+      <w:lvlJc w:val="left"/>
+      <w:pPr>
+        <w:ind w:left="5040" w:hanging="360"/>
+      </w:pPr>
+      <w:rPr>
+        <w:rFonts w:ascii="Symbol" w:hAnsi="Symbol" w:hint="default"/>
+      </w:rPr>
+    </w:lvl>
+    <w:lvl w:ilvl="7" w:tplc="0C090003" w:tentative="1">
+      <w:start w:val="1"/>
+      <w:numFmt w:val="bullet"/>
+      <w:lvlText w:val="o"/>
+      <w:lvlJc w:val="left"/>
+      <w:pPr>
+        <w:ind w:left="5760" w:hanging="360"/>
+      </w:pPr>
+      <w:rPr>
+        <w:rFonts w:ascii="Courier New" w:hAnsi="Courier New" w:cs="Courier New" w:hint="default"/>
+      </w:rPr>
+    </w:lvl>
+    <w:lvl w:ilvl="8" w:tplc="0C090005" w:tentative="1">
+      <w:start w:val="1"/>
+      <w:numFmt w:val="bullet"/>
+      <w:lvlText w:val=""/>
+      <w:lvlJc w:val="left"/>
+      <w:pPr>
+        <w:ind w:left="6480" w:hanging="360"/>
+      </w:pPr>
+      <w:rPr>
+        <w:rFonts w:ascii="Wingdings" w:hAnsi="Wingdings" w:hint="default"/>
+      </w:rPr>
+    </w:lvl>
+  </w:abstractNum>
+  <w:abstractNum w:abstractNumId="2" w15:restartNumberingAfterBreak="0">
     <w:nsid w:val="2E3A1EA0"/>
     <w:multiLevelType w:val="hybridMultilevel"/>
     <w:tmpl w:val="38BAA9A6"/>
@@ -916,7 +1486,7 @@
       </w:rPr>
     </w:lvl>
   </w:abstractNum>
-  <w:abstractNum w:abstractNumId="1" w15:restartNumberingAfterBreak="0">
+  <w:abstractNum w:abstractNumId="3" w15:restartNumberingAfterBreak="0">
     <w:nsid w:val="7ACC3201"/>
     <w:multiLevelType w:val="hybridMultilevel"/>
     <w:tmpl w:val="2F901224"/>
@@ -1030,9 +1600,15 @@
     </w:lvl>
   </w:abstractNum>
   <w:num w:numId="1">
+    <w:abstractNumId w:val="3"/>
+  </w:num>
+  <w:num w:numId="2">
+    <w:abstractNumId w:val="2"/>
+  </w:num>
+  <w:num w:numId="3">
     <w:abstractNumId w:val="1"/>
   </w:num>
-  <w:num w:numId="2">
+  <w:num w:numId="4">
     <w:abstractNumId w:val="0"/>
   </w:num>
 </w:numbering>
@@ -1475,6 +2051,50 @@
       <w:contextualSpacing/>
     </w:pPr>
   </w:style>
+  <w:style w:type="paragraph" w:styleId="Header">
+    <w:name w:val="header"/>
+    <w:basedOn w:val="Normal"/>
+    <w:link w:val="HeaderChar"/>
+    <w:uiPriority w:val="99"/>
+    <w:unhideWhenUsed/>
+    <w:rsid w:val="00804907"/>
+    <w:pPr>
+      <w:tabs>
+        <w:tab w:val="center" w:pos="4513"/>
+        <w:tab w:val="right" w:pos="9026"/>
+      </w:tabs>
+      <w:spacing w:after="0" w:line="240" w:lineRule="auto"/>
+    </w:pPr>
+  </w:style>
+  <w:style w:type="character" w:customStyle="1" w:styleId="HeaderChar">
+    <w:name w:val="Header Char"/>
+    <w:basedOn w:val="DefaultParagraphFont"/>
+    <w:link w:val="Header"/>
+    <w:uiPriority w:val="99"/>
+    <w:rsid w:val="00804907"/>
+  </w:style>
+  <w:style w:type="paragraph" w:styleId="Footer">
+    <w:name w:val="footer"/>
+    <w:basedOn w:val="Normal"/>
+    <w:link w:val="FooterChar"/>
+    <w:uiPriority w:val="99"/>
+    <w:unhideWhenUsed/>
+    <w:rsid w:val="00804907"/>
+    <w:pPr>
+      <w:tabs>
+        <w:tab w:val="center" w:pos="4513"/>
+        <w:tab w:val="right" w:pos="9026"/>
+      </w:tabs>
+      <w:spacing w:after="0" w:line="240" w:lineRule="auto"/>
+    </w:pPr>
+  </w:style>
+  <w:style w:type="character" w:customStyle="1" w:styleId="FooterChar">
+    <w:name w:val="Footer Char"/>
+    <w:basedOn w:val="DefaultParagraphFont"/>
+    <w:link w:val="Footer"/>
+    <w:uiPriority w:val="99"/>
+    <w:rsid w:val="00804907"/>
+  </w:style>
 </w:styles>
 </file>
 

</xml_diff>